<commit_message>
Actualizacion del Documento de Arquitectura
</commit_message>
<xml_diff>
--- a/01 Documentos/SUPERSHOP/Documento de arquitectura.docx
+++ b/01 Documentos/SUPERSHOP/Documento de arquitectura.docx
@@ -466,10 +466,7 @@
         </w:rPr>
       </w:pPr>
       <w:r>
-        <w:t>Diseñ</w:t>
-      </w:r>
-      <w:r>
-        <w:t>o e implementación de un sistema Ecommerce para el minimarket Cucho - Super Shop (SS)</w:t>
+        <w:t>Diseño e implementación de un sistema Ecommerce para el minimarket Cucho - Super Shop (SS)</w:t>
       </w:r>
     </w:p>
     <w:p>
@@ -547,10 +544,7 @@
     </w:p>
     <w:p>
       <w:r>
-        <w:t>El sistema es una aplicación web orien</w:t>
-      </w:r>
-      <w:r>
-        <w:t>tada en el rubro del comercio en línea que permite la compra y venta de productos del hogar y alimentación.</w:t>
+        <w:t>El sistema es una aplicación web orientada en el rubro del comercio en línea que permite la compra y venta de productos del hogar y alimentación.</w:t>
       </w:r>
     </w:p>
     <w:p>
@@ -657,13 +651,7 @@
         <w:rPr>
           <w:color w:val="000000"/>
         </w:rPr>
-        <w:t xml:space="preserve">Gestionar los </w:t>
-      </w:r>
-      <w:r>
-        <w:rPr>
-          <w:color w:val="000000"/>
-        </w:rPr>
-        <w:t>productos ofrecidos por el Minimarket controlando el stock, precios , cupones y disponibilidad.</w:t>
+        <w:t>Gestionar los productos ofrecidos por el Minimarket controlando el stock, precios , cupones y disponibilidad.</w:t>
       </w:r>
     </w:p>
     <w:p>
@@ -757,13 +745,7 @@
         <w:rPr>
           <w:color w:val="000000"/>
         </w:rPr>
-        <w:t>Cliente – Servidor: es un patrón de arquitectura donde el cliente realiza soli</w:t>
-      </w:r>
-      <w:r>
-        <w:rPr>
-          <w:color w:val="000000"/>
-        </w:rPr>
-        <w:t>citudes y el servidor es quien realiza las respuestas.</w:t>
+        <w:t>Cliente – Servidor: es un patrón de arquitectura donde el cliente realiza solicitudes y el servidor es quien realiza las respuestas.</w:t>
       </w:r>
     </w:p>
     <w:p>
@@ -840,17 +822,14 @@
         <w:t>ARQUITECTURA GENERAL DEL SISTEMA</w:t>
       </w:r>
     </w:p>
-    <w:p>
-      <w:pPr>
-        <w:ind w:firstLine="708"/>
-      </w:pPr>
-    </w:p>
-    <w:p>
-      <w:pPr>
-        <w:ind w:firstLine="708"/>
+    <w:p/>
+    <w:p>
+      <w:pPr>
+        <w:ind w:left="709"/>
         <w:rPr>
           <w:b/>
-          <w:color w:val="1F497D"/>
+          <w:bCs/>
+          <w:color w:val="1F497D" w:themeColor="text2"/>
           <w:sz w:val="28"/>
           <w:szCs w:val="28"/>
         </w:rPr>
@@ -858,27 +837,21 @@
       <w:r>
         <w:rPr>
           <w:b/>
-          <w:color w:val="1F497D"/>
+          <w:bCs/>
+          <w:color w:val="1F497D" w:themeColor="text2"/>
           <w:sz w:val="28"/>
           <w:szCs w:val="28"/>
         </w:rPr>
-        <w:t>ARQUITECTURA DEL SISTEMA</w:t>
-      </w:r>
-    </w:p>
-    <w:p>
-      <w:pPr>
-        <w:ind w:firstLine="708"/>
-      </w:pPr>
-      <w:r>
-        <w:t>La arquitectura es cliente servidor</w:t>
-      </w:r>
-    </w:p>
-    <w:p>
-      <w:pPr>
-        <w:ind w:firstLine="708"/>
+        <w:t>DIAGRAMA DE CONTEXTO</w:t>
+      </w:r>
+    </w:p>
+    <w:p>
+      <w:pPr>
+        <w:ind w:left="709"/>
         <w:rPr>
           <w:b/>
-          <w:color w:val="1F497D"/>
+          <w:bCs/>
+          <w:color w:val="1F497D" w:themeColor="text2"/>
           <w:sz w:val="28"/>
           <w:szCs w:val="28"/>
         </w:rPr>
@@ -886,11 +859,11 @@
     </w:p>
     <w:p>
       <w:pPr>
-        <w:ind w:left="-1559" w:firstLine="705"/>
-        <w:jc w:val="center"/>
+        <w:ind w:left="709"/>
         <w:rPr>
           <w:b/>
-          <w:color w:val="1F497D"/>
+          <w:bCs/>
+          <w:color w:val="1F497D" w:themeColor="text2"/>
           <w:sz w:val="28"/>
           <w:szCs w:val="28"/>
         </w:rPr>
@@ -898,27 +871,35 @@
       <w:r>
         <w:rPr>
           <w:b/>
+          <w:bCs/>
           <w:noProof/>
-          <w:color w:val="1F497D"/>
+          <w:color w:val="1F497D" w:themeColor="text2"/>
           <w:sz w:val="28"/>
           <w:szCs w:val="28"/>
         </w:rPr>
         <w:drawing>
-          <wp:inline distT="114300" distB="114300" distL="114300" distR="114300" wp14:anchorId="564D80E9" wp14:editId="76573EB6">
-            <wp:extent cx="6762750" cy="3897295"/>
-            <wp:effectExtent l="0" t="0" r="0" b="0"/>
-            <wp:docPr id="37" name="image1.png"/>
-            <wp:cNvGraphicFramePr/>
+          <wp:inline distT="0" distB="0" distL="0" distR="0" wp14:anchorId="5B2E7228" wp14:editId="2CBE9F13">
+            <wp:extent cx="5114925" cy="2647950"/>
+            <wp:effectExtent l="0" t="0" r="9525" b="0"/>
+            <wp:docPr id="1" name="Imagen 1"/>
+            <wp:cNvGraphicFramePr>
+              <a:graphicFrameLocks xmlns:a="http://schemas.openxmlformats.org/drawingml/2006/main" noChangeAspect="1"/>
+            </wp:cNvGraphicFramePr>
             <a:graphic xmlns:a="http://schemas.openxmlformats.org/drawingml/2006/main">
               <a:graphicData uri="http://schemas.openxmlformats.org/drawingml/2006/picture">
                 <pic:pic xmlns:pic="http://schemas.openxmlformats.org/drawingml/2006/picture">
                   <pic:nvPicPr>
-                    <pic:cNvPr id="0" name="image1.png"/>
-                    <pic:cNvPicPr preferRelativeResize="0"/>
+                    <pic:cNvPr id="1" name="Imagen 1"/>
+                    <pic:cNvPicPr/>
                   </pic:nvPicPr>
                   <pic:blipFill>
-                    <a:blip r:embed="rId10"/>
-                    <a:srcRect/>
+                    <a:blip r:embed="rId10">
+                      <a:extLst>
+                        <a:ext uri="{28A0092B-C50C-407E-A947-70E740481C1C}">
+                          <a14:useLocalDpi xmlns:a14="http://schemas.microsoft.com/office/drawing/2010/main" val="0"/>
+                        </a:ext>
+                      </a:extLst>
+                    </a:blip>
                     <a:stretch>
                       <a:fillRect/>
                     </a:stretch>
@@ -926,12 +907,11 @@
                   <pic:spPr>
                     <a:xfrm>
                       <a:off x="0" y="0"/>
-                      <a:ext cx="6762750" cy="3897295"/>
+                      <a:ext cx="5114925" cy="2647950"/>
                     </a:xfrm>
                     <a:prstGeom prst="rect">
                       <a:avLst/>
                     </a:prstGeom>
-                    <a:ln/>
                   </pic:spPr>
                 </pic:pic>
               </a:graphicData>
@@ -943,6 +923,11 @@
     <w:p>
       <w:pPr>
         <w:ind w:firstLine="708"/>
+      </w:pPr>
+    </w:p>
+    <w:p>
+      <w:pPr>
+        <w:ind w:firstLine="708"/>
         <w:rPr>
           <w:b/>
           <w:color w:val="1F497D"/>
@@ -950,20 +935,27 @@
           <w:szCs w:val="28"/>
         </w:rPr>
       </w:pPr>
-    </w:p>
-    <w:p>
-      <w:pPr>
-        <w:ind w:firstLine="708"/>
+      <w:r>
         <w:rPr>
           <w:b/>
           <w:color w:val="1F497D"/>
           <w:sz w:val="28"/>
           <w:szCs w:val="28"/>
         </w:rPr>
-      </w:pPr>
-    </w:p>
-    <w:p>
-      <w:pPr>
+        <w:t>ARQUITECTURA DEL SISTEMA</w:t>
+      </w:r>
+    </w:p>
+    <w:p>
+      <w:pPr>
+        <w:ind w:firstLine="708"/>
+      </w:pPr>
+      <w:r>
+        <w:t>La arquitectura es cliente servidor</w:t>
+      </w:r>
+    </w:p>
+    <w:p>
+      <w:pPr>
+        <w:ind w:firstLine="708"/>
         <w:rPr>
           <w:b/>
           <w:color w:val="1F497D"/>
@@ -974,6 +966,8 @@
     </w:p>
     <w:p>
       <w:pPr>
+        <w:ind w:left="-1559" w:firstLine="705"/>
+        <w:jc w:val="center"/>
         <w:rPr>
           <w:b/>
           <w:color w:val="1F497D"/>
@@ -981,9 +975,60 @@
           <w:szCs w:val="28"/>
         </w:rPr>
       </w:pPr>
-    </w:p>
-    <w:p>
-      <w:pPr>
+      <w:r>
+        <w:rPr>
+          <w:b/>
+          <w:noProof/>
+          <w:color w:val="1F497D"/>
+          <w:sz w:val="28"/>
+          <w:szCs w:val="28"/>
+        </w:rPr>
+        <w:drawing>
+          <wp:inline distT="0" distB="0" distL="0" distR="0" wp14:anchorId="67CFF38C" wp14:editId="141981CE">
+            <wp:extent cx="5400040" cy="3192780"/>
+            <wp:effectExtent l="0" t="0" r="0" b="7620"/>
+            <wp:docPr id="4" name="Imagen 4"/>
+            <wp:cNvGraphicFramePr>
+              <a:graphicFrameLocks xmlns:a="http://schemas.openxmlformats.org/drawingml/2006/main" noChangeAspect="1"/>
+            </wp:cNvGraphicFramePr>
+            <a:graphic xmlns:a="http://schemas.openxmlformats.org/drawingml/2006/main">
+              <a:graphicData uri="http://schemas.openxmlformats.org/drawingml/2006/picture">
+                <pic:pic xmlns:pic="http://schemas.openxmlformats.org/drawingml/2006/picture">
+                  <pic:nvPicPr>
+                    <pic:cNvPr id="4" name="Imagen 4"/>
+                    <pic:cNvPicPr/>
+                  </pic:nvPicPr>
+                  <pic:blipFill>
+                    <a:blip r:embed="rId11">
+                      <a:extLst>
+                        <a:ext uri="{28A0092B-C50C-407E-A947-70E740481C1C}">
+                          <a14:useLocalDpi xmlns:a14="http://schemas.microsoft.com/office/drawing/2010/main" val="0"/>
+                        </a:ext>
+                      </a:extLst>
+                    </a:blip>
+                    <a:stretch>
+                      <a:fillRect/>
+                    </a:stretch>
+                  </pic:blipFill>
+                  <pic:spPr>
+                    <a:xfrm>
+                      <a:off x="0" y="0"/>
+                      <a:ext cx="5400040" cy="3192780"/>
+                    </a:xfrm>
+                    <a:prstGeom prst="rect">
+                      <a:avLst/>
+                    </a:prstGeom>
+                  </pic:spPr>
+                </pic:pic>
+              </a:graphicData>
+            </a:graphic>
+          </wp:inline>
+        </w:drawing>
+      </w:r>
+    </w:p>
+    <w:p>
+      <w:pPr>
+        <w:ind w:firstLine="708"/>
         <w:rPr>
           <w:b/>
           <w:color w:val="1F497D"/>
@@ -991,68 +1036,31 @@
           <w:szCs w:val="28"/>
         </w:rPr>
       </w:pPr>
-    </w:p>
-    <w:p>
-      <w:pPr>
+      <w:r>
         <w:rPr>
           <w:b/>
           <w:color w:val="1F497D"/>
           <w:sz w:val="28"/>
           <w:szCs w:val="28"/>
         </w:rPr>
-      </w:pPr>
-    </w:p>
-    <w:p>
-      <w:pPr>
-        <w:rPr>
-          <w:b/>
-          <w:color w:val="1F497D"/>
-          <w:sz w:val="28"/>
-          <w:szCs w:val="28"/>
-        </w:rPr>
-      </w:pPr>
-    </w:p>
-    <w:p>
-      <w:pPr>
-        <w:rPr>
-          <w:b/>
-          <w:color w:val="1F497D"/>
-          <w:sz w:val="28"/>
-          <w:szCs w:val="28"/>
-        </w:rPr>
-      </w:pPr>
-    </w:p>
-    <w:p>
-      <w:pPr>
-        <w:ind w:firstLine="708"/>
-        <w:rPr>
-          <w:b/>
-          <w:color w:val="1F497D"/>
-          <w:sz w:val="28"/>
-          <w:szCs w:val="28"/>
-        </w:rPr>
-      </w:pPr>
-      <w:r>
-        <w:rPr>
-          <w:b/>
-          <w:color w:val="1F497D"/>
-          <w:sz w:val="28"/>
-          <w:szCs w:val="28"/>
-        </w:rPr>
         <w:lastRenderedPageBreak/>
         <w:t>TECNOLOGIAS UTILIZADAS</w:t>
       </w:r>
     </w:p>
-    <w:p/>
+    <w:p>
+      <w:r>
+        <w:t>Servidor Virtual</w:t>
+      </w:r>
+    </w:p>
     <w:p>
       <w:r>
         <w:rPr>
           <w:noProof/>
         </w:rPr>
         <w:drawing>
-          <wp:inline distT="114300" distB="114300" distL="114300" distR="114300" wp14:anchorId="0C0DC4AE" wp14:editId="073F04BB">
-            <wp:extent cx="3239453" cy="1714500"/>
-            <wp:effectExtent l="0" t="0" r="0" b="0"/>
+          <wp:inline distT="114300" distB="114300" distL="114300" distR="114300" wp14:anchorId="0C0DC4AE" wp14:editId="7B7638AF">
+            <wp:extent cx="3239135" cy="1533525"/>
+            <wp:effectExtent l="0" t="0" r="0" b="9525"/>
             <wp:docPr id="39" name="image2.jpg"/>
             <wp:cNvGraphicFramePr/>
             <a:graphic xmlns:a="http://schemas.openxmlformats.org/drawingml/2006/main">
@@ -1060,49 +1068,6 @@
                 <pic:pic xmlns:pic="http://schemas.openxmlformats.org/drawingml/2006/picture">
                   <pic:nvPicPr>
                     <pic:cNvPr id="0" name="image2.jpg"/>
-                    <pic:cNvPicPr preferRelativeResize="0"/>
-                  </pic:nvPicPr>
-                  <pic:blipFill>
-                    <a:blip r:embed="rId11"/>
-                    <a:srcRect/>
-                    <a:stretch>
-                      <a:fillRect/>
-                    </a:stretch>
-                  </pic:blipFill>
-                  <pic:spPr>
-                    <a:xfrm>
-                      <a:off x="0" y="0"/>
-                      <a:ext cx="3239453" cy="1714500"/>
-                    </a:xfrm>
-                    <a:prstGeom prst="rect">
-                      <a:avLst/>
-                    </a:prstGeom>
-                    <a:ln/>
-                  </pic:spPr>
-                </pic:pic>
-              </a:graphicData>
-            </a:graphic>
-          </wp:inline>
-        </w:drawing>
-      </w:r>
-    </w:p>
-    <w:p/>
-    <w:p>
-      <w:r>
-        <w:rPr>
-          <w:noProof/>
-        </w:rPr>
-        <w:drawing>
-          <wp:inline distT="114300" distB="114300" distL="114300" distR="114300" wp14:anchorId="17A53248" wp14:editId="3786BE69">
-            <wp:extent cx="2506028" cy="2647950"/>
-            <wp:effectExtent l="0" t="0" r="0" b="0"/>
-            <wp:docPr id="36" name="image4.png"/>
-            <wp:cNvGraphicFramePr/>
-            <a:graphic xmlns:a="http://schemas.openxmlformats.org/drawingml/2006/main">
-              <a:graphicData uri="http://schemas.openxmlformats.org/drawingml/2006/picture">
-                <pic:pic xmlns:pic="http://schemas.openxmlformats.org/drawingml/2006/picture">
-                  <pic:nvPicPr>
-                    <pic:cNvPr id="0" name="image4.png"/>
                     <pic:cNvPicPr preferRelativeResize="0"/>
                   </pic:nvPicPr>
                   <pic:blipFill>
@@ -1115,7 +1080,7 @@
                   <pic:spPr>
                     <a:xfrm>
                       <a:off x="0" y="0"/>
-                      <a:ext cx="2506028" cy="2647950"/>
+                      <a:ext cx="3239454" cy="1533676"/>
                     </a:xfrm>
                     <a:prstGeom prst="rect">
                       <a:avLst/>
@@ -1129,13 +1094,166 @@
         </w:drawing>
       </w:r>
     </w:p>
+    <w:p>
+      <w:r>
+        <w:t>Backend</w:t>
+      </w:r>
+    </w:p>
+    <w:p>
+      <w:r>
+        <w:rPr>
+          <w:noProof/>
+        </w:rPr>
+        <w:drawing>
+          <wp:inline distT="114300" distB="114300" distL="114300" distR="114300" wp14:anchorId="17A53248" wp14:editId="3630AED4">
+            <wp:extent cx="2505710" cy="2057400"/>
+            <wp:effectExtent l="0" t="0" r="0" b="0"/>
+            <wp:docPr id="36" name="image4.png"/>
+            <wp:cNvGraphicFramePr/>
+            <a:graphic xmlns:a="http://schemas.openxmlformats.org/drawingml/2006/main">
+              <a:graphicData uri="http://schemas.openxmlformats.org/drawingml/2006/picture">
+                <pic:pic xmlns:pic="http://schemas.openxmlformats.org/drawingml/2006/picture">
+                  <pic:nvPicPr>
+                    <pic:cNvPr id="0" name="image4.png"/>
+                    <pic:cNvPicPr preferRelativeResize="0"/>
+                  </pic:nvPicPr>
+                  <pic:blipFill>
+                    <a:blip r:embed="rId13"/>
+                    <a:srcRect/>
+                    <a:stretch>
+                      <a:fillRect/>
+                    </a:stretch>
+                  </pic:blipFill>
+                  <pic:spPr>
+                    <a:xfrm>
+                      <a:off x="0" y="0"/>
+                      <a:ext cx="2506028" cy="2057661"/>
+                    </a:xfrm>
+                    <a:prstGeom prst="rect">
+                      <a:avLst/>
+                    </a:prstGeom>
+                    <a:ln/>
+                  </pic:spPr>
+                </pic:pic>
+              </a:graphicData>
+            </a:graphic>
+          </wp:inline>
+        </w:drawing>
+      </w:r>
+    </w:p>
+    <w:p>
+      <w:r>
+        <w:t>Sistema de Base e datos</w:t>
+      </w:r>
+    </w:p>
+    <w:p>
+      <w:r>
+        <w:rPr>
+          <w:noProof/>
+        </w:rPr>
+        <w:drawing>
+          <wp:inline distT="0" distB="0" distL="0" distR="0" wp14:anchorId="2080AFC6" wp14:editId="632FE4EC">
+            <wp:extent cx="4124325" cy="1104900"/>
+            <wp:effectExtent l="0" t="0" r="9525" b="0"/>
+            <wp:docPr id="2" name="Imagen 2"/>
+            <wp:cNvGraphicFramePr>
+              <a:graphicFrameLocks xmlns:a="http://schemas.openxmlformats.org/drawingml/2006/main" noChangeAspect="1"/>
+            </wp:cNvGraphicFramePr>
+            <a:graphic xmlns:a="http://schemas.openxmlformats.org/drawingml/2006/main">
+              <a:graphicData uri="http://schemas.openxmlformats.org/drawingml/2006/picture">
+                <pic:pic xmlns:pic="http://schemas.openxmlformats.org/drawingml/2006/picture">
+                  <pic:nvPicPr>
+                    <pic:cNvPr id="2" name="Imagen 2"/>
+                    <pic:cNvPicPr/>
+                  </pic:nvPicPr>
+                  <pic:blipFill>
+                    <a:blip r:embed="rId14">
+                      <a:extLst>
+                        <a:ext uri="{28A0092B-C50C-407E-A947-70E740481C1C}">
+                          <a14:useLocalDpi xmlns:a14="http://schemas.microsoft.com/office/drawing/2010/main" val="0"/>
+                        </a:ext>
+                      </a:extLst>
+                    </a:blip>
+                    <a:stretch>
+                      <a:fillRect/>
+                    </a:stretch>
+                  </pic:blipFill>
+                  <pic:spPr>
+                    <a:xfrm>
+                      <a:off x="0" y="0"/>
+                      <a:ext cx="4124325" cy="1104900"/>
+                    </a:xfrm>
+                    <a:prstGeom prst="rect">
+                      <a:avLst/>
+                    </a:prstGeom>
+                  </pic:spPr>
+                </pic:pic>
+              </a:graphicData>
+            </a:graphic>
+          </wp:inline>
+        </w:drawing>
+      </w:r>
+    </w:p>
+    <w:p/>
+    <w:p>
+      <w:r>
+        <w:t>Frontend</w:t>
+      </w:r>
+    </w:p>
+    <w:p>
+      <w:r>
+        <w:rPr>
+          <w:noProof/>
+        </w:rPr>
+        <w:drawing>
+          <wp:inline distT="0" distB="0" distL="0" distR="0" wp14:anchorId="02D5AE7E" wp14:editId="197DFCAB">
+            <wp:extent cx="3028950" cy="1514475"/>
+            <wp:effectExtent l="0" t="0" r="0" b="9525"/>
+            <wp:docPr id="3" name="Imagen 3"/>
+            <wp:cNvGraphicFramePr>
+              <a:graphicFrameLocks xmlns:a="http://schemas.openxmlformats.org/drawingml/2006/main" noChangeAspect="1"/>
+            </wp:cNvGraphicFramePr>
+            <a:graphic xmlns:a="http://schemas.openxmlformats.org/drawingml/2006/main">
+              <a:graphicData uri="http://schemas.openxmlformats.org/drawingml/2006/picture">
+                <pic:pic xmlns:pic="http://schemas.openxmlformats.org/drawingml/2006/picture">
+                  <pic:nvPicPr>
+                    <pic:cNvPr id="3" name="Imagen 3"/>
+                    <pic:cNvPicPr/>
+                  </pic:nvPicPr>
+                  <pic:blipFill>
+                    <a:blip r:embed="rId15">
+                      <a:extLst>
+                        <a:ext uri="{28A0092B-C50C-407E-A947-70E740481C1C}">
+                          <a14:useLocalDpi xmlns:a14="http://schemas.microsoft.com/office/drawing/2010/main" val="0"/>
+                        </a:ext>
+                      </a:extLst>
+                    </a:blip>
+                    <a:stretch>
+                      <a:fillRect/>
+                    </a:stretch>
+                  </pic:blipFill>
+                  <pic:spPr>
+                    <a:xfrm>
+                      <a:off x="0" y="0"/>
+                      <a:ext cx="3028950" cy="1514475"/>
+                    </a:xfrm>
+                    <a:prstGeom prst="rect">
+                      <a:avLst/>
+                    </a:prstGeom>
+                  </pic:spPr>
+                </pic:pic>
+              </a:graphicData>
+            </a:graphic>
+          </wp:inline>
+        </w:drawing>
+      </w:r>
+    </w:p>
     <w:p/>
     <w:p/>
     <w:p/>
     <w:p/>
     <w:p/>
     <w:p/>
-    <w:p/>
     <w:p>
       <w:pPr>
         <w:tabs>
@@ -1231,7 +1349,7 @@
       </w:pPr>
     </w:p>
     <w:sectPr>
-      <w:headerReference w:type="default" r:id="rId13"/>
+      <w:headerReference w:type="default" r:id="rId16"/>
       <w:pgSz w:w="11906" w:h="16838"/>
       <w:pgMar w:top="1417" w:right="1701" w:bottom="1417" w:left="1701" w:header="708" w:footer="0" w:gutter="0"/>
       <w:pgNumType w:start="1"/>

</xml_diff>